<commit_message>
Final commit of the assignment
</commit_message>
<xml_diff>
--- a/assignment1/Clustering_Report.docx
+++ b/assignment1/Clustering_Report.docx
@@ -89,7 +89,19 @@
     </w:p>
     <w:p>
       <w:r>
-        <w:t>The Provider Utilization and Payment Data contains data about medical services provided to the beneficiaries. The goal was to segment these services into various clusters based on available and designed features and study the clusters to glean meaningful information about the services. This would in turn provide insights into how well the services are being provisioned under the Medicare program.</w:t>
+        <w:t xml:space="preserve">The Provider Utilization and Payment Data contains data about medical services provided to the beneficiaries. The goal was to segment these services into various clusters based on </w:t>
+      </w:r>
+      <w:r>
+        <w:t>existing features in the data</w:t>
+      </w:r>
+      <w:r>
+        <w:t xml:space="preserve"> and </w:t>
+      </w:r>
+      <w:r>
+        <w:t xml:space="preserve">hybrid </w:t>
+      </w:r>
+      <w:r>
+        <w:t>features and study the clusters to glean meaningful information about the services. This would in turn provide insights into how well the services are being provisioned under the Medicare program.</w:t>
       </w:r>
     </w:p>
     <w:p/>
@@ -148,7 +160,13 @@
         <w:t xml:space="preserve"> </w:t>
       </w:r>
       <w:r>
-        <w:t>There are no fraudulent charges filed by providers or the number of non-fraudulent providers far outweigh the fraudulent ones.</w:t>
+        <w:t>There are no fraudulent</w:t>
+      </w:r>
+      <w:r>
+        <w:t>ly high</w:t>
+      </w:r>
+      <w:r>
+        <w:t xml:space="preserve"> charges filed by providers or the number of non-fraudulent providers far outweigh the fraudulent ones.</w:t>
       </w:r>
     </w:p>
     <w:p>
@@ -180,7 +198,13 @@
         </w:numPr>
       </w:pPr>
       <w:r>
-        <w:t>Even without other information about the medical services, we can find out sufficient insights from the features present in the dataset.</w:t>
+        <w:t>Even without other information</w:t>
+      </w:r>
+      <w:r>
+        <w:t xml:space="preserve"> (quantitative or qualitative)</w:t>
+      </w:r>
+      <w:r>
+        <w:t xml:space="preserve"> about the medical services, we can find out sufficient insights from the features present in the dataset.</w:t>
       </w:r>
     </w:p>
     <w:p>
@@ -192,6 +216,7 @@
         </w:numPr>
       </w:pPr>
       <w:r>
+        <w:lastRenderedPageBreak/>
         <w:t>A single beneficiary goes to the same physician/facility to avail all his/her treatments.</w:t>
       </w:r>
     </w:p>
@@ -613,6 +638,12 @@
       </w:r>
       <w:r>
         <w:t>for further exploration and analysis of medical services.</w:t>
+      </w:r>
+      <w:r>
+        <w:t xml:space="preserve"> The </w:t>
+      </w:r>
+      <w:r>
+        <w:t>clustering problem then boils down to the following:</w:t>
       </w:r>
     </w:p>
     <w:p>
@@ -2445,7 +2476,30 @@
     </w:p>
     <w:p>
       <w:r>
-        <w:t>The new features in were added in the original aggregated dataset for easy reference to original data values. The new features were named by prepending the feature names by ‘l_’. Thus, the following features were created:</w:t>
+        <w:t>The new features were added in the original aggregated dataset for easy reference to original data values. The</w:t>
+      </w:r>
+      <w:r>
+        <w:t xml:space="preserve">y </w:t>
+      </w:r>
+      <w:r>
+        <w:t xml:space="preserve">were named by prepending the feature names by ‘l_’. Thus, the following </w:t>
+      </w:r>
+      <w:r>
+        <w:t xml:space="preserve">new </w:t>
+      </w:r>
+      <w:r>
+        <w:t>features were created</w:t>
+      </w:r>
+      <w:r>
+        <w:t xml:space="preserve"> in the </w:t>
+      </w:r>
+      <w:proofErr w:type="spellStart"/>
+      <w:r>
+        <w:t>dataframe</w:t>
+      </w:r>
+      <w:proofErr w:type="spellEnd"/>
+      <w:r>
+        <w:t>:</w:t>
       </w:r>
     </w:p>
     <w:p>
@@ -2592,7 +2646,19 @@
       </w:pPr>
       <w:r>
         <w:lastRenderedPageBreak/>
-        <w:t>(The below steps were run 3 times once including each one of '</w:t>
+        <w:t>(The below steps were run 3 times</w:t>
+      </w:r>
+      <w:r>
+        <w:t>,</w:t>
+      </w:r>
+      <w:r>
+        <w:t xml:space="preserve"> each</w:t>
+      </w:r>
+      <w:r>
+        <w:t xml:space="preserve"> time with one out</w:t>
+      </w:r>
+      <w:r>
+        <w:t xml:space="preserve"> of '</w:t>
       </w:r>
       <w:proofErr w:type="spellStart"/>
       <w:r>
@@ -2616,7 +2682,13 @@
       </w:r>
       <w:proofErr w:type="spellEnd"/>
       <w:r>
-        <w:t>’, with average Silhouette metric of 0.25, 0.2</w:t>
+        <w:t xml:space="preserve">’, </w:t>
+      </w:r>
+      <w:r>
+        <w:t>giving</w:t>
+      </w:r>
+      <w:r>
+        <w:t xml:space="preserve"> average Silhouette metric of 0.25, 0.2</w:t>
       </w:r>
       <w:r>
         <w:t>6</w:t>
@@ -2636,7 +2708,13 @@
       </w:r>
       <w:proofErr w:type="spellEnd"/>
       <w:r>
-        <w:t>’ maximized the Average Silhouette Metric, ‘</w:t>
+        <w:t xml:space="preserve">’ maximized the </w:t>
+      </w:r>
+      <w:r>
+        <w:t>a</w:t>
+      </w:r>
+      <w:r>
+        <w:t>verage Silhouette Metric, ‘</w:t>
       </w:r>
       <w:proofErr w:type="spellStart"/>
       <w:r>
@@ -3431,21 +3509,11 @@
         </w:tabs>
       </w:pPr>
       <w:r>
-        <w:t xml:space="preserve">The aggregated data was </w:t>
-      </w:r>
-      <w:proofErr w:type="spellStart"/>
-      <w:r>
-        <w:t>subsetted</w:t>
-      </w:r>
-      <w:proofErr w:type="spellEnd"/>
-      <w:r>
-        <w:t xml:space="preserve"> to find out the data associated with the selected cluster and published as the output of the analysis – services_to_look.</w:t>
+        <w:t>The aggregated data was subset to find out the data associated with the selected cluster and published as the output of the analysis – services_to_look.</w:t>
       </w:r>
       <w:r>
         <w:t>csv</w:t>
       </w:r>
-      <w:bookmarkStart w:id="0" w:name="_GoBack"/>
-      <w:bookmarkEnd w:id="0"/>
       <w:r>
         <w:t>.</w:t>
       </w:r>
@@ -3529,13 +3597,21 @@
         <w:rPr>
           <w:b/>
         </w:rPr>
-        <w:t xml:space="preserve">There are medical services which are even lesser provisioned than </w:t>
-      </w:r>
+        <w:t xml:space="preserve">There are medical services </w:t>
+      </w:r>
+      <w:bookmarkStart w:id="0" w:name="_GoBack"/>
+      <w:bookmarkEnd w:id="0"/>
       <w:r>
         <w:rPr>
           <w:b/>
         </w:rPr>
-        <w:t>these</w:t>
+        <w:t xml:space="preserve">even lesser provisioned than </w:t>
+      </w:r>
+      <w:r>
+        <w:rPr>
+          <w:b/>
+        </w:rPr>
+        <w:t>the ones reported by the analysis</w:t>
       </w:r>
       <w:r>
         <w:t xml:space="preserve"> but</w:t>

</xml_diff>